<commit_message>
:books: docs: Alterando protótipos.
</commit_message>
<xml_diff>
--- a/Documents/Sprint07_Task033_DefinirLayoutDaTelaDeResidente.docx
+++ b/Documents/Sprint07_Task033_DefinirLayoutDaTelaDeResidente.docx
@@ -1238,14 +1238,11 @@
         <w:keepNext/>
       </w:pPr>
       <w:r>
-        <w:rPr>
-          <w:noProof/>
-        </w:rPr>
         <w:drawing>
-          <wp:inline distT="0" distB="0" distL="0" distR="0" wp14:anchorId="6CD01FA1" wp14:editId="05FAD8B6">
-            <wp:extent cx="5612130" cy="3144520"/>
-            <wp:effectExtent l="19050" t="19050" r="26670" b="17780"/>
-            <wp:docPr id="1" name="Imagem 1"/>
+          <wp:inline distT="0" distB="0" distL="0" distR="0" wp14:anchorId="5E804E7F" wp14:editId="08225AB5">
+            <wp:extent cx="5402580" cy="3037593"/>
+            <wp:effectExtent l="19050" t="19050" r="26670" b="10795"/>
+            <wp:docPr id="1635265159" name="Imagem 1" descr="Interface gráfica do usuário, Texto, Aplicativo&#10;&#10;O conteúdo gerado por IA pode estar incorreto."/>
             <wp:cNvGraphicFramePr>
               <a:graphicFrameLocks xmlns:a="http://schemas.openxmlformats.org/drawingml/2006/main" noChangeAspect="1"/>
             </wp:cNvGraphicFramePr>
@@ -1253,7 +1250,7 @@
               <a:graphicData uri="http://schemas.openxmlformats.org/drawingml/2006/picture">
                 <pic:pic xmlns:pic="http://schemas.openxmlformats.org/drawingml/2006/picture">
                   <pic:nvPicPr>
-                    <pic:cNvPr id="0" name=""/>
+                    <pic:cNvPr id="1635265159" name="Imagem 1" descr="Interface gráfica do usuário, Texto, Aplicativo&#10;&#10;O conteúdo gerado por IA pode estar incorreto."/>
                     <pic:cNvPicPr/>
                   </pic:nvPicPr>
                   <pic:blipFill>
@@ -1265,7 +1262,7 @@
                   <pic:spPr>
                     <a:xfrm>
                       <a:off x="0" y="0"/>
-                      <a:ext cx="5612130" cy="3144520"/>
+                      <a:ext cx="5408101" cy="3040697"/>
                     </a:xfrm>
                     <a:prstGeom prst="rect">
                       <a:avLst/>
@@ -1273,7 +1270,7 @@
                     <a:ln>
                       <a:solidFill>
                         <a:schemeClr val="bg1">
-                          <a:lumMod val="75000"/>
+                          <a:lumMod val="85000"/>
                         </a:schemeClr>
                       </a:solidFill>
                     </a:ln>
@@ -5112,14 +5109,11 @@
         <w:jc w:val="both"/>
       </w:pPr>
       <w:r>
-        <w:rPr>
-          <w:noProof/>
-        </w:rPr>
         <w:drawing>
-          <wp:inline distT="0" distB="0" distL="0" distR="0" wp14:anchorId="3C0000B9" wp14:editId="48180DEE">
-            <wp:extent cx="4476750" cy="6357144"/>
-            <wp:effectExtent l="0" t="0" r="0" b="5715"/>
-            <wp:docPr id="418683218" name="Imagem 1" descr="Interface gráfica do usuário, Aplicativo&#10;&#10;O conteúdo gerado por IA pode estar incorreto."/>
+          <wp:inline distT="0" distB="0" distL="0" distR="0" wp14:anchorId="1068668C" wp14:editId="7A1A5E48">
+            <wp:extent cx="4695230" cy="6671310"/>
+            <wp:effectExtent l="19050" t="19050" r="10160" b="15240"/>
+            <wp:docPr id="406715193" name="Imagem 1" descr="Interface gráfica do usuário, Aplicativo&#10;&#10;O conteúdo gerado por IA pode estar incorreto."/>
             <wp:cNvGraphicFramePr>
               <a:graphicFrameLocks xmlns:a="http://schemas.openxmlformats.org/drawingml/2006/main" noChangeAspect="1"/>
             </wp:cNvGraphicFramePr>
@@ -5127,7 +5121,7 @@
               <a:graphicData uri="http://schemas.openxmlformats.org/drawingml/2006/picture">
                 <pic:pic xmlns:pic="http://schemas.openxmlformats.org/drawingml/2006/picture">
                   <pic:nvPicPr>
-                    <pic:cNvPr id="418683218" name="Imagem 1" descr="Interface gráfica do usuário, Aplicativo&#10;&#10;O conteúdo gerado por IA pode estar incorreto."/>
+                    <pic:cNvPr id="406715193" name="Imagem 1" descr="Interface gráfica do usuário, Aplicativo&#10;&#10;O conteúdo gerado por IA pode estar incorreto."/>
                     <pic:cNvPicPr/>
                   </pic:nvPicPr>
                   <pic:blipFill>
@@ -5139,11 +5133,18 @@
                   <pic:spPr>
                     <a:xfrm>
                       <a:off x="0" y="0"/>
-                      <a:ext cx="4487122" cy="6371872"/>
+                      <a:ext cx="4702483" cy="6681616"/>
                     </a:xfrm>
                     <a:prstGeom prst="rect">
                       <a:avLst/>
                     </a:prstGeom>
+                    <a:ln>
+                      <a:solidFill>
+                        <a:schemeClr val="bg1">
+                          <a:lumMod val="85000"/>
+                        </a:schemeClr>
+                      </a:solidFill>
+                    </a:ln>
                   </pic:spPr>
                 </pic:pic>
               </a:graphicData>
@@ -5244,14 +5245,11 @@
         <w:jc w:val="both"/>
       </w:pPr>
       <w:r>
-        <w:rPr>
-          <w:noProof/>
-        </w:rPr>
         <w:drawing>
-          <wp:inline distT="0" distB="0" distL="0" distR="0" wp14:anchorId="1C308535" wp14:editId="757BF11F">
-            <wp:extent cx="4343827" cy="6159500"/>
-            <wp:effectExtent l="0" t="0" r="0" b="0"/>
-            <wp:docPr id="1290924175" name="Imagem 1" descr="Interface gráfica do usuário, Aplicativo&#10;&#10;O conteúdo gerado por IA pode estar incorreto."/>
+          <wp:inline distT="0" distB="0" distL="0" distR="0" wp14:anchorId="45221887" wp14:editId="25293762">
+            <wp:extent cx="4610100" cy="6557122"/>
+            <wp:effectExtent l="19050" t="19050" r="19050" b="15240"/>
+            <wp:docPr id="2122358844" name="Imagem 1"/>
             <wp:cNvGraphicFramePr>
               <a:graphicFrameLocks xmlns:a="http://schemas.openxmlformats.org/drawingml/2006/main" noChangeAspect="1"/>
             </wp:cNvGraphicFramePr>
@@ -5259,7 +5257,7 @@
               <a:graphicData uri="http://schemas.openxmlformats.org/drawingml/2006/picture">
                 <pic:pic xmlns:pic="http://schemas.openxmlformats.org/drawingml/2006/picture">
                   <pic:nvPicPr>
-                    <pic:cNvPr id="1290924175" name="Imagem 1" descr="Interface gráfica do usuário, Aplicativo&#10;&#10;O conteúdo gerado por IA pode estar incorreto."/>
+                    <pic:cNvPr id="2122358844" name=""/>
                     <pic:cNvPicPr/>
                   </pic:nvPicPr>
                   <pic:blipFill>
@@ -5271,11 +5269,18 @@
                   <pic:spPr>
                     <a:xfrm>
                       <a:off x="0" y="0"/>
-                      <a:ext cx="4351293" cy="6170086"/>
+                      <a:ext cx="4627501" cy="6581872"/>
                     </a:xfrm>
                     <a:prstGeom prst="rect">
                       <a:avLst/>
                     </a:prstGeom>
+                    <a:ln>
+                      <a:solidFill>
+                        <a:schemeClr val="bg1">
+                          <a:lumMod val="85000"/>
+                        </a:schemeClr>
+                      </a:solidFill>
+                    </a:ln>
                   </pic:spPr>
                 </pic:pic>
               </a:graphicData>
@@ -5649,6 +5654,7 @@
               <w:jc w:val="both"/>
             </w:pPr>
             <w:r>
+              <w:lastRenderedPageBreak/>
               <w:t>Se preenchido, mínimo de 1 caractere.</w:t>
             </w:r>
           </w:p>
@@ -5697,7 +5703,6 @@
               <w:jc w:val="both"/>
             </w:pPr>
             <w:r>
-              <w:lastRenderedPageBreak/>
               <w:t>Converte a primeira letra de cada palavra para maiúscula (capitalização).</w:t>
             </w:r>
           </w:p>
@@ -6740,7 +6745,11 @@
               <w:jc w:val="both"/>
             </w:pPr>
             <w:r>
-              <w:t>Converte a primeira letra de cada palavra para maiúscula (capitalização).</w:t>
+              <w:t xml:space="preserve">Converte a primeira letra de cada palavra para maiúscula </w:t>
+            </w:r>
+            <w:r>
+              <w:lastRenderedPageBreak/>
+              <w:t>(capitalização).</w:t>
             </w:r>
           </w:p>
         </w:tc>
@@ -6753,6 +6762,7 @@
           </w:tcPr>
           <w:p>
             <w:r>
+              <w:lastRenderedPageBreak/>
               <w:t>Nome d</w:t>
             </w:r>
             <w:r>
@@ -6811,7 +6821,6 @@
               <w:jc w:val="both"/>
             </w:pPr>
             <w:r>
-              <w:lastRenderedPageBreak/>
               <w:t>Máximo de 100 caracteres.</w:t>
             </w:r>
           </w:p>
@@ -6851,7 +6860,6 @@
           </w:tcPr>
           <w:p>
             <w:r>
-              <w:lastRenderedPageBreak/>
               <w:t>Estado Civil</w:t>
             </w:r>
           </w:p>
@@ -7804,6 +7812,7 @@
               <w:jc w:val="both"/>
             </w:pPr>
             <w:r>
+              <w:lastRenderedPageBreak/>
               <w:t>Não permite datas futuras.</w:t>
             </w:r>
           </w:p>
@@ -8942,6 +8951,7 @@
               <w:jc w:val="both"/>
             </w:pPr>
             <w:r>
+              <w:lastRenderedPageBreak/>
               <w:t>Máximo de 5 caracteres.</w:t>
             </w:r>
           </w:p>
@@ -8968,11 +8978,7 @@
               <w:jc w:val="both"/>
             </w:pPr>
             <w:r>
-              <w:t xml:space="preserve">Converte a primeira letra de cada palavra para maiúscula </w:t>
-            </w:r>
-            <w:r>
-              <w:lastRenderedPageBreak/>
-              <w:t>(capitalização).</w:t>
+              <w:t>Converte a primeira letra de cada palavra para maiúscula (capitalização).</w:t>
             </w:r>
           </w:p>
         </w:tc>
@@ -9945,6 +9951,7 @@
           </w:tcPr>
           <w:p>
             <w:r>
+              <w:lastRenderedPageBreak/>
               <w:t>CEP</w:t>
             </w:r>
           </w:p>
@@ -10013,7 +10020,6 @@
               <w:jc w:val="both"/>
             </w:pPr>
             <w:r>
-              <w:lastRenderedPageBreak/>
               <w:t>Pode usar a máscara 99999-999.</w:t>
             </w:r>
           </w:p>
@@ -10027,7 +10033,6 @@
           </w:tcPr>
           <w:p>
             <w:r>
-              <w:lastRenderedPageBreak/>
               <w:t>Bairro</w:t>
             </w:r>
           </w:p>
@@ -18014,7 +18019,9 @@
 </file>
 
 <file path=customXml/item2.xml><?xml version="1.0" encoding="utf-8"?>
-<b:Sources xmlns:b="http://schemas.openxmlformats.org/officeDocument/2006/bibliography" xmlns="http://schemas.openxmlformats.org/officeDocument/2006/bibliography" SelectedStyle="\APA.XSL" StyleName="APA"/>
+<p:properties xmlns:p="http://schemas.microsoft.com/office/2006/metadata/properties" xmlns:xsi="http://www.w3.org/2001/XMLSchema-instance" xmlns:pc="http://schemas.microsoft.com/office/infopath/2007/PartnerControls">
+  <documentManagement/>
+</p:properties>
 </file>
 
 <file path=customXml/item3.xml><?xml version="1.0" encoding="utf-8"?>
@@ -18027,9 +18034,7 @@
 </file>
 
 <file path=customXml/item4.xml><?xml version="1.0" encoding="utf-8"?>
-<p:properties xmlns:p="http://schemas.microsoft.com/office/2006/metadata/properties" xmlns:xsi="http://www.w3.org/2001/XMLSchema-instance" xmlns:pc="http://schemas.microsoft.com/office/infopath/2007/PartnerControls">
-  <documentManagement/>
-</p:properties>
+<b:Sources xmlns:b="http://schemas.openxmlformats.org/officeDocument/2006/bibliography" xmlns="http://schemas.openxmlformats.org/officeDocument/2006/bibliography" SelectedStyle="\APA.XSL" StyleName="APA"/>
 </file>
 
 <file path=customXml/itemProps1.xml><?xml version="1.0" encoding="utf-8"?>
@@ -18049,9 +18054,10 @@
 </file>
 
 <file path=customXml/itemProps2.xml><?xml version="1.0" encoding="utf-8"?>
-<ds:datastoreItem xmlns:ds="http://schemas.openxmlformats.org/officeDocument/2006/customXml" ds:itemID="{BDE32A97-772F-4883-B9F4-63185811038C}">
+<ds:datastoreItem xmlns:ds="http://schemas.openxmlformats.org/officeDocument/2006/customXml" ds:itemID="{0028EFB7-3706-477C-BC22-76AF0C752638}">
   <ds:schemaRefs>
-    <ds:schemaRef ds:uri="http://schemas.openxmlformats.org/officeDocument/2006/bibliography"/>
+    <ds:schemaRef ds:uri="http://schemas.microsoft.com/office/2006/metadata/properties"/>
+    <ds:schemaRef ds:uri="http://schemas.microsoft.com/office/infopath/2007/PartnerControls"/>
   </ds:schemaRefs>
 </ds:datastoreItem>
 </file>
@@ -18065,10 +18071,9 @@
 </file>
 
 <file path=customXml/itemProps4.xml><?xml version="1.0" encoding="utf-8"?>
-<ds:datastoreItem xmlns:ds="http://schemas.openxmlformats.org/officeDocument/2006/customXml" ds:itemID="{0028EFB7-3706-477C-BC22-76AF0C752638}">
+<ds:datastoreItem xmlns:ds="http://schemas.openxmlformats.org/officeDocument/2006/customXml" ds:itemID="{BDE32A97-772F-4883-B9F4-63185811038C}">
   <ds:schemaRefs>
-    <ds:schemaRef ds:uri="http://schemas.microsoft.com/office/2006/metadata/properties"/>
-    <ds:schemaRef ds:uri="http://schemas.microsoft.com/office/infopath/2007/PartnerControls"/>
+    <ds:schemaRef ds:uri="http://schemas.openxmlformats.org/officeDocument/2006/bibliography"/>
   </ds:schemaRefs>
 </ds:datastoreItem>
 </file>
</xml_diff>